<commit_message>
Updated to include Russian and Arabic
Does not include RussianData.zip because it is too large to push to Github.com
</commit_message>
<xml_diff>
--- a/docs/Notes.docx
+++ b/docs/Notes.docx
@@ -72,6 +72,192 @@
           <w:t xml:space="preserve">https://cezannec.github.io/CNN_Text_Classification/</w:t>
         </w:r>
       </w:hyperlink>
+      <w:r>
+        <w:rPr>
+          <w:rtl w:val="0"/>
+        </w:rPr>
+      </w:r>
+    </w:p>
+    <w:p>
+      <w:pPr>
+        <w:rPr/>
+      </w:pPr>
+      <w:r>
+        <w:rPr>
+          <w:rtl w:val="0"/>
+        </w:rPr>
+      </w:r>
+    </w:p>
+    <w:p>
+      <w:pPr>
+        <w:rPr/>
+      </w:pPr>
+      <w:r>
+        <w:rPr>
+          <w:rtl w:val="0"/>
+        </w:rPr>
+      </w:r>
+    </w:p>
+    <w:p>
+      <w:pPr>
+        <w:rPr/>
+      </w:pPr>
+      <w:r>
+        <w:rPr>
+          <w:rtl w:val="0"/>
+        </w:rPr>
+        <w:t xml:space="preserve">Current checklist post 12/4</w:t>
+      </w:r>
+    </w:p>
+    <w:p>
+      <w:pPr>
+        <w:rPr/>
+      </w:pPr>
+      <w:r>
+        <w:rPr>
+          <w:rtl w:val="0"/>
+        </w:rPr>
+      </w:r>
+    </w:p>
+    <w:p>
+      <w:pPr>
+        <w:rPr/>
+      </w:pPr>
+      <w:r>
+        <w:rPr>
+          <w:rtl w:val="0"/>
+        </w:rPr>
+        <w:t xml:space="preserve">Section 1: Data confirmation / combination</w:t>
+      </w:r>
+    </w:p>
+    <w:p>
+      <w:pPr>
+        <w:numPr>
+          <w:ilvl w:val="0"/>
+          <w:numId w:val="2"/>
+        </w:numPr>
+        <w:ind w:left="720" w:hanging="360"/>
+        <w:rPr>
+          <w:u w:val="none"/>
+        </w:rPr>
+      </w:pPr>
+      <w:r>
+        <w:rPr>
+          <w:rtl w:val="0"/>
+        </w:rPr>
+        <w:t xml:space="preserve">Ensure that the data is processing correctly for each data set (ie. Load-Language-Data.zip)</w:t>
+      </w:r>
+    </w:p>
+    <w:p>
+      <w:pPr>
+        <w:numPr>
+          <w:ilvl w:val="0"/>
+          <w:numId w:val="2"/>
+        </w:numPr>
+        <w:ind w:left="720" w:hanging="360"/>
+        <w:rPr>
+          <w:u w:val="none"/>
+        </w:rPr>
+      </w:pPr>
+      <w:r>
+        <w:rPr>
+          <w:rtl w:val="0"/>
+        </w:rPr>
+        <w:t xml:space="preserve">Slightly adjust the CNN file to handle these new files</w:t>
+      </w:r>
+    </w:p>
+    <w:p>
+      <w:pPr>
+        <w:numPr>
+          <w:ilvl w:val="1"/>
+          <w:numId w:val="2"/>
+        </w:numPr>
+        <w:ind w:left="1440" w:hanging="360"/>
+        <w:rPr>
+          <w:u w:val="none"/>
+        </w:rPr>
+      </w:pPr>
+      <w:r>
+        <w:rPr>
+          <w:rtl w:val="0"/>
+        </w:rPr>
+        <w:t xml:space="preserve">We are either going to try and combine all these language into one model which might promote speed at the expense of accuracy OR</w:t>
+      </w:r>
+    </w:p>
+    <w:p>
+      <w:pPr>
+        <w:numPr>
+          <w:ilvl w:val="1"/>
+          <w:numId w:val="2"/>
+        </w:numPr>
+        <w:ind w:left="1440" w:hanging="360"/>
+        <w:rPr>
+          <w:u w:val="none"/>
+        </w:rPr>
+      </w:pPr>
+      <w:r>
+        <w:rPr>
+          <w:rtl w:val="0"/>
+        </w:rPr>
+        <w:t xml:space="preserve">We are going to try to use an ensemble method with bagging to try and and ensure our language classification is very accurate at the expense of speed</w:t>
+      </w:r>
+    </w:p>
+    <w:p>
+      <w:pPr>
+        <w:numPr>
+          <w:ilvl w:val="0"/>
+          <w:numId w:val="2"/>
+        </w:numPr>
+        <w:ind w:left="720" w:hanging="360"/>
+        <w:rPr>
+          <w:u w:val="none"/>
+        </w:rPr>
+      </w:pPr>
+      <w:r>
+        <w:rPr>
+          <w:rtl w:val="0"/>
+        </w:rPr>
+        <w:t xml:space="preserve">Test all of our data with a few of our own examples</w:t>
+      </w:r>
+    </w:p>
+    <w:p>
+      <w:pPr>
+        <w:rPr/>
+      </w:pPr>
+      <w:r>
+        <w:rPr>
+          <w:rtl w:val="0"/>
+        </w:rPr>
+      </w:r>
+    </w:p>
+    <w:p>
+      <w:pPr>
+        <w:rPr/>
+      </w:pPr>
+      <w:r>
+        <w:rPr>
+          <w:rtl w:val="0"/>
+        </w:rPr>
+        <w:t xml:space="preserve">Section 2: </w:t>
+      </w:r>
+    </w:p>
+    <w:p>
+      <w:pPr>
+        <w:numPr>
+          <w:ilvl w:val="0"/>
+          <w:numId w:val="2"/>
+        </w:numPr>
+        <w:ind w:left="720" w:hanging="360"/>
+        <w:rPr>
+          <w:u w:val="none"/>
+        </w:rPr>
+      </w:pPr>
+      <w:r>
+        <w:rPr>
+          <w:rtl w:val="0"/>
+        </w:rPr>
+        <w:t xml:space="preserve">Once, we have determined the best way to combine the data we move on to the next part of the process</w:t>
+      </w:r>
       <w:r>
         <w:rPr>
           <w:rtl w:val="0"/>
@@ -209,8 +395,121 @@
       </w:rPr>
     </w:lvl>
   </w:abstractNum>
+  <w:abstractNum w:abstractNumId="2">
+    <w:lvl w:ilvl="0">
+      <w:start w:val="1"/>
+      <w:numFmt w:val="decimal"/>
+      <w:lvlText w:val="%1."/>
+      <w:lvlJc w:val="left"/>
+      <w:pPr>
+        <w:ind w:left="720" w:hanging="360"/>
+      </w:pPr>
+      <w:rPr>
+        <w:u w:val="none"/>
+      </w:rPr>
+    </w:lvl>
+    <w:lvl w:ilvl="1">
+      <w:start w:val="1"/>
+      <w:numFmt w:val="lowerLetter"/>
+      <w:lvlText w:val="%2."/>
+      <w:lvlJc w:val="left"/>
+      <w:pPr>
+        <w:ind w:left="1440" w:hanging="360"/>
+      </w:pPr>
+      <w:rPr>
+        <w:u w:val="none"/>
+      </w:rPr>
+    </w:lvl>
+    <w:lvl w:ilvl="2">
+      <w:start w:val="1"/>
+      <w:numFmt w:val="lowerRoman"/>
+      <w:lvlText w:val="%3."/>
+      <w:lvlJc w:val="right"/>
+      <w:pPr>
+        <w:ind w:left="2160" w:hanging="360"/>
+      </w:pPr>
+      <w:rPr>
+        <w:u w:val="none"/>
+      </w:rPr>
+    </w:lvl>
+    <w:lvl w:ilvl="3">
+      <w:start w:val="1"/>
+      <w:numFmt w:val="decimal"/>
+      <w:lvlText w:val="%4."/>
+      <w:lvlJc w:val="left"/>
+      <w:pPr>
+        <w:ind w:left="2880" w:hanging="360"/>
+      </w:pPr>
+      <w:rPr>
+        <w:u w:val="none"/>
+      </w:rPr>
+    </w:lvl>
+    <w:lvl w:ilvl="4">
+      <w:start w:val="1"/>
+      <w:numFmt w:val="lowerLetter"/>
+      <w:lvlText w:val="%5."/>
+      <w:lvlJc w:val="left"/>
+      <w:pPr>
+        <w:ind w:left="3600" w:hanging="360"/>
+      </w:pPr>
+      <w:rPr>
+        <w:u w:val="none"/>
+      </w:rPr>
+    </w:lvl>
+    <w:lvl w:ilvl="5">
+      <w:start w:val="1"/>
+      <w:numFmt w:val="lowerRoman"/>
+      <w:lvlText w:val="%6."/>
+      <w:lvlJc w:val="right"/>
+      <w:pPr>
+        <w:ind w:left="4320" w:hanging="360"/>
+      </w:pPr>
+      <w:rPr>
+        <w:u w:val="none"/>
+      </w:rPr>
+    </w:lvl>
+    <w:lvl w:ilvl="6">
+      <w:start w:val="1"/>
+      <w:numFmt w:val="decimal"/>
+      <w:lvlText w:val="%7."/>
+      <w:lvlJc w:val="left"/>
+      <w:pPr>
+        <w:ind w:left="5040" w:hanging="360"/>
+      </w:pPr>
+      <w:rPr>
+        <w:u w:val="none"/>
+      </w:rPr>
+    </w:lvl>
+    <w:lvl w:ilvl="7">
+      <w:start w:val="1"/>
+      <w:numFmt w:val="lowerLetter"/>
+      <w:lvlText w:val="%8."/>
+      <w:lvlJc w:val="left"/>
+      <w:pPr>
+        <w:ind w:left="5760" w:hanging="360"/>
+      </w:pPr>
+      <w:rPr>
+        <w:u w:val="none"/>
+      </w:rPr>
+    </w:lvl>
+    <w:lvl w:ilvl="8">
+      <w:start w:val="1"/>
+      <w:numFmt w:val="lowerRoman"/>
+      <w:lvlText w:val="%9."/>
+      <w:lvlJc w:val="right"/>
+      <w:pPr>
+        <w:ind w:left="6480" w:hanging="360"/>
+      </w:pPr>
+      <w:rPr>
+        <w:u w:val="none"/>
+      </w:rPr>
+    </w:lvl>
+  </w:abstractNum>
   <w:num w:numId="1">
     <w:abstractNumId w:val="1"/>
+  </w:num>
+  <w:num w:numId="2">
+    <w:abstractNumId w:val="2"/>
   </w:num>
 </w:numbering>
 </file>

</xml_diff>